<commit_message>
insert_value_minHeap is moving large numbers to top ofheap
</commit_message>
<xml_diff>
--- a/reference/Lab Report.docx
+++ b/reference/Lab Report.docx
@@ -187,23 +187,13 @@
                 <w:sz w:val="22"/>
               </w:rPr>
             </w:pPr>
-            <w:proofErr w:type="spellStart"/>
             <w:r>
               <w:rPr>
                 <w:rFonts w:ascii="Arial" w:hAnsi="Arial" w:cs="Arial"/>
                 <w:b/>
                 <w:sz w:val="22"/>
               </w:rPr>
-              <w:t>Sp</w:t>
-            </w:r>
-            <w:proofErr w:type="spellEnd"/>
-            <w:r>
-              <w:rPr>
-                <w:rFonts w:ascii="Arial" w:hAnsi="Arial" w:cs="Arial"/>
-                <w:b/>
-                <w:sz w:val="22"/>
-              </w:rPr>
-              <w:t xml:space="preserve"> 2022</w:t>
+              <w:t>Sp 2022</w:t>
             </w:r>
           </w:p>
         </w:tc>
@@ -632,11 +622,454 @@
         </w:rPr>
         <w:t>Briefly explain what is covered in this report.</w:t>
       </w:r>
-      <w:r>
-        <w:rPr>
-          <w:rFonts w:ascii="Times New Roman" w:hAnsi="Times New Roman" w:cs="Times New Roman"/>
-        </w:rPr>
-        <w:t xml:space="preserve"> </w:t>
+    </w:p>
+    <w:p>
+      <w:pPr>
+        <w:pStyle w:val="NoSpacing"/>
+        <w:jc w:val="both"/>
+        <w:rPr>
+          <w:rFonts w:ascii="Times New Roman" w:hAnsi="Times New Roman" w:cs="Times New Roman"/>
+        </w:rPr>
+      </w:pPr>
+    </w:p>
+    <w:p>
+      <w:pPr>
+        <w:pStyle w:val="NoSpacing"/>
+        <w:ind w:left="720"/>
+        <w:jc w:val="both"/>
+        <w:rPr>
+          <w:rFonts w:ascii="Times New Roman" w:hAnsi="Times New Roman" w:cs="Times New Roman"/>
+        </w:rPr>
+      </w:pPr>
+      <w:r>
+        <w:rPr>
+          <w:rFonts w:ascii="Times New Roman" w:hAnsi="Times New Roman" w:cs="Times New Roman"/>
+        </w:rPr>
+        <w:t>The purpose of this lab is to learn the implementation of heaps. A heap class is written that contains the standard heap methods. Those methods include:</w:t>
+      </w:r>
+    </w:p>
+    <w:p>
+      <w:pPr>
+        <w:pStyle w:val="NoSpacing"/>
+        <w:ind w:left="720" w:firstLine="720"/>
+        <w:jc w:val="both"/>
+        <w:rPr>
+          <w:rFonts w:ascii="Times New Roman" w:hAnsi="Times New Roman" w:cs="Times New Roman"/>
+        </w:rPr>
+      </w:pPr>
+    </w:p>
+    <w:p>
+      <w:pPr>
+        <w:pStyle w:val="NoSpacing"/>
+        <w:ind w:left="720" w:firstLine="720"/>
+        <w:jc w:val="both"/>
+        <w:rPr>
+          <w:rFonts w:ascii="Times New Roman" w:hAnsi="Times New Roman" w:cs="Times New Roman"/>
+        </w:rPr>
+      </w:pPr>
+      <w:r>
+        <w:rPr>
+          <w:rFonts w:ascii="Times New Roman" w:hAnsi="Times New Roman" w:cs="Times New Roman"/>
+          <w:i/>
+          <w:iCs/>
+        </w:rPr>
+        <w:t>modifyValue()</w:t>
+      </w:r>
+      <w:r>
+        <w:rPr>
+          <w:rFonts w:ascii="Times New Roman" w:hAnsi="Times New Roman" w:cs="Times New Roman"/>
+        </w:rPr>
+        <w:t>: O(lgn)</w:t>
+      </w:r>
+    </w:p>
+    <w:p>
+      <w:pPr>
+        <w:pStyle w:val="NoSpacing"/>
+        <w:ind w:left="720" w:firstLine="720"/>
+        <w:jc w:val="both"/>
+        <w:rPr>
+          <w:rFonts w:ascii="Times New Roman" w:hAnsi="Times New Roman" w:cs="Times New Roman"/>
+        </w:rPr>
+      </w:pPr>
+      <w:r>
+        <w:rPr>
+          <w:rFonts w:ascii="Times New Roman" w:hAnsi="Times New Roman" w:cs="Times New Roman"/>
+          <w:i/>
+          <w:iCs/>
+        </w:rPr>
+        <w:t>insertValue()</w:t>
+      </w:r>
+      <w:r>
+        <w:rPr>
+          <w:rFonts w:ascii="Times New Roman" w:hAnsi="Times New Roman" w:cs="Times New Roman"/>
+        </w:rPr>
+        <w:t>: O(lgn)</w:t>
+      </w:r>
+    </w:p>
+    <w:p>
+      <w:pPr>
+        <w:pStyle w:val="NoSpacing"/>
+        <w:ind w:left="720" w:firstLine="720"/>
+        <w:jc w:val="both"/>
+        <w:rPr>
+          <w:rFonts w:ascii="Times New Roman" w:hAnsi="Times New Roman" w:cs="Times New Roman"/>
+        </w:rPr>
+      </w:pPr>
+      <w:r>
+        <w:rPr>
+          <w:rFonts w:ascii="Times New Roman" w:hAnsi="Times New Roman" w:cs="Times New Roman"/>
+          <w:i/>
+          <w:iCs/>
+        </w:rPr>
+        <w:t>heapify()</w:t>
+      </w:r>
+      <w:r>
+        <w:rPr>
+          <w:rFonts w:ascii="Times New Roman" w:hAnsi="Times New Roman" w:cs="Times New Roman"/>
+        </w:rPr>
+        <w:t>: O(lgn)</w:t>
+      </w:r>
+    </w:p>
+    <w:p>
+      <w:pPr>
+        <w:pStyle w:val="NoSpacing"/>
+        <w:ind w:left="720" w:firstLine="720"/>
+        <w:jc w:val="both"/>
+        <w:rPr>
+          <w:rFonts w:ascii="Times New Roman" w:hAnsi="Times New Roman" w:cs="Times New Roman"/>
+        </w:rPr>
+      </w:pPr>
+      <w:r>
+        <w:rPr>
+          <w:rFonts w:ascii="Times New Roman" w:hAnsi="Times New Roman" w:cs="Times New Roman"/>
+          <w:i/>
+          <w:iCs/>
+        </w:rPr>
+        <w:t>extrac</w:t>
+      </w:r>
+      <w:r>
+        <w:rPr>
+          <w:rFonts w:ascii="Times New Roman" w:hAnsi="Times New Roman" w:cs="Times New Roman"/>
+          <w:i/>
+          <w:iCs/>
+        </w:rPr>
+        <w:t>tRoot</w:t>
+      </w:r>
+      <w:r>
+        <w:rPr>
+          <w:rFonts w:ascii="Times New Roman" w:hAnsi="Times New Roman" w:cs="Times New Roman"/>
+          <w:i/>
+          <w:iCs/>
+        </w:rPr>
+        <w:t>()</w:t>
+      </w:r>
+      <w:r>
+        <w:rPr>
+          <w:rFonts w:ascii="Times New Roman" w:hAnsi="Times New Roman" w:cs="Times New Roman"/>
+        </w:rPr>
+        <w:t>: O(lgn)</w:t>
+      </w:r>
+    </w:p>
+    <w:p>
+      <w:pPr>
+        <w:pStyle w:val="NoSpacing"/>
+        <w:ind w:left="720" w:firstLine="720"/>
+        <w:jc w:val="both"/>
+        <w:rPr>
+          <w:rFonts w:ascii="Times New Roman" w:hAnsi="Times New Roman" w:cs="Times New Roman"/>
+        </w:rPr>
+      </w:pPr>
+      <w:r>
+        <w:rPr>
+          <w:rFonts w:ascii="Times New Roman" w:hAnsi="Times New Roman" w:cs="Times New Roman"/>
+          <w:i/>
+          <w:iCs/>
+        </w:rPr>
+        <w:t>buildHeap</w:t>
+      </w:r>
+      <w:r>
+        <w:rPr>
+          <w:rFonts w:ascii="Times New Roman" w:hAnsi="Times New Roman" w:cs="Times New Roman"/>
+          <w:i/>
+          <w:iCs/>
+        </w:rPr>
+        <w:t>()</w:t>
+      </w:r>
+      <w:r>
+        <w:rPr>
+          <w:rFonts w:ascii="Times New Roman" w:hAnsi="Times New Roman" w:cs="Times New Roman"/>
+        </w:rPr>
+        <w:t>: O(n)</w:t>
+      </w:r>
+    </w:p>
+    <w:p>
+      <w:pPr>
+        <w:pStyle w:val="NoSpacing"/>
+        <w:ind w:left="720" w:firstLine="720"/>
+        <w:jc w:val="both"/>
+        <w:rPr>
+          <w:rFonts w:ascii="Times New Roman" w:hAnsi="Times New Roman" w:cs="Times New Roman"/>
+        </w:rPr>
+      </w:pPr>
+      <w:r>
+        <w:rPr>
+          <w:rFonts w:ascii="Times New Roman" w:hAnsi="Times New Roman" w:cs="Times New Roman"/>
+          <w:i/>
+          <w:iCs/>
+        </w:rPr>
+        <w:t>heap</w:t>
+      </w:r>
+      <w:r>
+        <w:rPr>
+          <w:rFonts w:ascii="Times New Roman" w:hAnsi="Times New Roman" w:cs="Times New Roman"/>
+          <w:i/>
+          <w:iCs/>
+        </w:rPr>
+        <w:t>S</w:t>
+      </w:r>
+      <w:r>
+        <w:rPr>
+          <w:rFonts w:ascii="Times New Roman" w:hAnsi="Times New Roman" w:cs="Times New Roman"/>
+          <w:i/>
+          <w:iCs/>
+        </w:rPr>
+        <w:t>ort()</w:t>
+      </w:r>
+      <w:r>
+        <w:rPr>
+          <w:rFonts w:ascii="Times New Roman" w:hAnsi="Times New Roman" w:cs="Times New Roman"/>
+        </w:rPr>
+        <w:t>: O(nlgn)</w:t>
+      </w:r>
+    </w:p>
+    <w:p>
+      <w:pPr>
+        <w:pStyle w:val="NoSpacing"/>
+        <w:jc w:val="both"/>
+        <w:rPr>
+          <w:rFonts w:ascii="Times New Roman" w:hAnsi="Times New Roman" w:cs="Times New Roman"/>
+        </w:rPr>
+      </w:pPr>
+    </w:p>
+    <w:p>
+      <w:pPr>
+        <w:pStyle w:val="NoSpacing"/>
+        <w:ind w:left="720"/>
+        <w:jc w:val="both"/>
+        <w:rPr>
+          <w:rFonts w:ascii="Times New Roman" w:hAnsi="Times New Roman" w:cs="Times New Roman"/>
+        </w:rPr>
+      </w:pPr>
+      <w:r>
+        <w:rPr>
+          <w:rFonts w:ascii="Times New Roman" w:hAnsi="Times New Roman" w:cs="Times New Roman"/>
+        </w:rPr>
+        <w:t>The most difficult of these methods to understand and implement</w:t>
+      </w:r>
+      <w:r>
+        <w:rPr>
+          <w:rFonts w:ascii="Times New Roman" w:hAnsi="Times New Roman" w:cs="Times New Roman"/>
+        </w:rPr>
+        <w:t xml:space="preserve"> are </w:t>
+      </w:r>
+      <w:r>
+        <w:rPr>
+          <w:rFonts w:ascii="Times New Roman" w:hAnsi="Times New Roman" w:cs="Times New Roman"/>
+          <w:i/>
+          <w:iCs/>
+        </w:rPr>
+        <w:t>heapify()</w:t>
+      </w:r>
+      <w:r>
+        <w:rPr>
+          <w:rFonts w:ascii="Times New Roman" w:hAnsi="Times New Roman" w:cs="Times New Roman"/>
+        </w:rPr>
+        <w:t xml:space="preserve">, </w:t>
+      </w:r>
+      <w:r>
+        <w:rPr>
+          <w:rFonts w:ascii="Times New Roman" w:hAnsi="Times New Roman" w:cs="Times New Roman"/>
+          <w:i/>
+          <w:iCs/>
+        </w:rPr>
+        <w:t>buildHeap()</w:t>
+      </w:r>
+      <w:r>
+        <w:rPr>
+          <w:rFonts w:ascii="Times New Roman" w:hAnsi="Times New Roman" w:cs="Times New Roman"/>
+        </w:rPr>
+        <w:t xml:space="preserve">, and </w:t>
+      </w:r>
+      <w:r>
+        <w:rPr>
+          <w:rFonts w:ascii="Times New Roman" w:hAnsi="Times New Roman" w:cs="Times New Roman"/>
+          <w:i/>
+          <w:iCs/>
+        </w:rPr>
+        <w:t>heapsort()</w:t>
+      </w:r>
+      <w:r>
+        <w:rPr>
+          <w:rFonts w:ascii="Times New Roman" w:hAnsi="Times New Roman" w:cs="Times New Roman"/>
+        </w:rPr>
+        <w:t xml:space="preserve">. </w:t>
+      </w:r>
+    </w:p>
+    <w:p>
+      <w:pPr>
+        <w:pStyle w:val="NoSpacing"/>
+        <w:ind w:left="720"/>
+        <w:jc w:val="both"/>
+        <w:rPr>
+          <w:rFonts w:ascii="Times New Roman" w:hAnsi="Times New Roman" w:cs="Times New Roman"/>
+        </w:rPr>
+      </w:pPr>
+    </w:p>
+    <w:p>
+      <w:pPr>
+        <w:pStyle w:val="NoSpacing"/>
+        <w:ind w:left="720" w:firstLine="720"/>
+        <w:jc w:val="both"/>
+        <w:rPr>
+          <w:rFonts w:ascii="Times New Roman" w:hAnsi="Times New Roman" w:cs="Times New Roman"/>
+        </w:rPr>
+      </w:pPr>
+      <w:r>
+        <w:rPr>
+          <w:rFonts w:ascii="Times New Roman" w:hAnsi="Times New Roman" w:cs="Times New Roman"/>
+          <w:i/>
+          <w:iCs/>
+        </w:rPr>
+        <w:t>heapify()</w:t>
+      </w:r>
+      <w:r>
+        <w:rPr>
+          <w:rFonts w:ascii="Times New Roman" w:hAnsi="Times New Roman" w:cs="Times New Roman"/>
+        </w:rPr>
+        <w:t>:</w:t>
+      </w:r>
+      <w:r>
+        <w:rPr>
+          <w:rFonts w:ascii="Times New Roman" w:hAnsi="Times New Roman" w:cs="Times New Roman"/>
+        </w:rPr>
+        <w:tab/>
+        <w:t xml:space="preserve"> accepts a specific node in the heap and compares it to the children of the node. </w:t>
+      </w:r>
+    </w:p>
+    <w:p>
+      <w:pPr>
+        <w:pStyle w:val="NoSpacing"/>
+        <w:ind w:left="720" w:firstLine="720"/>
+        <w:jc w:val="both"/>
+        <w:rPr>
+          <w:rFonts w:ascii="Times New Roman" w:hAnsi="Times New Roman" w:cs="Times New Roman"/>
+        </w:rPr>
+      </w:pPr>
+      <w:r>
+        <w:rPr>
+          <w:rFonts w:ascii="Times New Roman" w:hAnsi="Times New Roman" w:cs="Times New Roman"/>
+          <w:i/>
+          <w:iCs/>
+        </w:rPr>
+        <w:t>buildHeap()</w:t>
+      </w:r>
+      <w:r>
+        <w:rPr>
+          <w:rFonts w:ascii="Times New Roman" w:hAnsi="Times New Roman" w:cs="Times New Roman"/>
+        </w:rPr>
+        <w:t>:</w:t>
+      </w:r>
+      <w:r>
+        <w:rPr>
+          <w:rFonts w:ascii="Times New Roman" w:hAnsi="Times New Roman" w:cs="Times New Roman"/>
+        </w:rPr>
+        <w:tab/>
+        <w:t xml:space="preserve"> calls on </w:t>
+      </w:r>
+      <w:r>
+        <w:rPr>
+          <w:rFonts w:ascii="Times New Roman" w:hAnsi="Times New Roman" w:cs="Times New Roman"/>
+          <w:i/>
+          <w:iCs/>
+        </w:rPr>
+        <w:t>heapify()</w:t>
+      </w:r>
+      <w:r>
+        <w:rPr>
+          <w:rFonts w:ascii="Times New Roman" w:hAnsi="Times New Roman" w:cs="Times New Roman"/>
+        </w:rPr>
+        <w:t xml:space="preserve"> in order to maintain the heap property. </w:t>
+      </w:r>
+    </w:p>
+    <w:p>
+      <w:pPr>
+        <w:pStyle w:val="NoSpacing"/>
+        <w:ind w:left="2880" w:hanging="1440"/>
+        <w:jc w:val="both"/>
+        <w:rPr>
+          <w:rFonts w:ascii="Times New Roman" w:hAnsi="Times New Roman" w:cs="Times New Roman"/>
+        </w:rPr>
+      </w:pPr>
+      <w:r>
+        <w:rPr>
+          <w:rFonts w:ascii="Times New Roman" w:hAnsi="Times New Roman" w:cs="Times New Roman"/>
+          <w:i/>
+          <w:iCs/>
+        </w:rPr>
+        <w:t>heapSort()</w:t>
+      </w:r>
+      <w:r>
+        <w:rPr>
+          <w:rFonts w:ascii="Times New Roman" w:hAnsi="Times New Roman" w:cs="Times New Roman"/>
+        </w:rPr>
+        <w:t>:</w:t>
+      </w:r>
+      <w:r>
+        <w:rPr>
+          <w:rFonts w:ascii="Times New Roman" w:hAnsi="Times New Roman" w:cs="Times New Roman"/>
+        </w:rPr>
+        <w:tab/>
+        <w:t xml:space="preserve">swaps the first and last node in a heap, then calls </w:t>
+      </w:r>
+      <w:r>
+        <w:rPr>
+          <w:rFonts w:ascii="Times New Roman" w:hAnsi="Times New Roman" w:cs="Times New Roman"/>
+          <w:i/>
+          <w:iCs/>
+        </w:rPr>
+        <w:t>heapify()</w:t>
+      </w:r>
+      <w:r>
+        <w:rPr>
+          <w:rFonts w:ascii="Times New Roman" w:hAnsi="Times New Roman" w:cs="Times New Roman"/>
+        </w:rPr>
+        <w:t xml:space="preserve"> to place the root node in the correct position</w:t>
+      </w:r>
+    </w:p>
+    <w:p>
+      <w:pPr>
+        <w:pStyle w:val="NoSpacing"/>
+        <w:ind w:left="720" w:firstLine="720"/>
+        <w:jc w:val="both"/>
+        <w:rPr>
+          <w:rFonts w:ascii="Times New Roman" w:hAnsi="Times New Roman" w:cs="Times New Roman"/>
+        </w:rPr>
+      </w:pPr>
+    </w:p>
+    <w:p>
+      <w:pPr>
+        <w:pStyle w:val="NoSpacing"/>
+        <w:jc w:val="both"/>
+        <w:rPr>
+          <w:rFonts w:ascii="Times New Roman" w:hAnsi="Times New Roman" w:cs="Times New Roman"/>
+        </w:rPr>
+      </w:pPr>
+      <w:r>
+        <w:rPr>
+          <w:rFonts w:ascii="Times New Roman" w:hAnsi="Times New Roman" w:cs="Times New Roman"/>
+        </w:rPr>
+        <w:tab/>
+        <w:t>These three methods are used to build and maintain the properties of a heap.</w:t>
       </w:r>
     </w:p>
     <w:p>
@@ -756,6 +1189,115 @@
     <w:p>
       <w:pPr>
         <w:pStyle w:val="NoSpacing"/>
+        <w:ind w:left="720"/>
+        <w:jc w:val="both"/>
+        <w:rPr>
+          <w:rFonts w:ascii="Times New Roman" w:hAnsi="Times New Roman" w:cs="Times New Roman"/>
+        </w:rPr>
+      </w:pPr>
+      <w:r>
+        <w:rPr>
+          <w:rFonts w:ascii="Times New Roman" w:hAnsi="Times New Roman" w:cs="Times New Roman"/>
+        </w:rPr>
+        <w:t>This lab was straightforward as the header file was given.</w:t>
+      </w:r>
+      <w:r>
+        <w:rPr>
+          <w:rFonts w:ascii="Times New Roman" w:hAnsi="Times New Roman" w:cs="Times New Roman"/>
+        </w:rPr>
+        <w:t xml:space="preserve"> When starting on the assignment the approach was taken to focus on the least complicated functions first. Each function was tested individually to ensure it was working properly before moving on to the next. With this approach it was easier to identify errors.</w:t>
+      </w:r>
+    </w:p>
+    <w:p>
+      <w:pPr>
+        <w:pStyle w:val="NoSpacing"/>
+        <w:ind w:left="720"/>
+        <w:jc w:val="both"/>
+        <w:rPr>
+          <w:rFonts w:ascii="Times New Roman" w:hAnsi="Times New Roman" w:cs="Times New Roman"/>
+        </w:rPr>
+      </w:pPr>
+    </w:p>
+    <w:p>
+      <w:pPr>
+        <w:pStyle w:val="NoSpacing"/>
+        <w:ind w:left="720"/>
+        <w:jc w:val="both"/>
+        <w:rPr>
+          <w:rFonts w:ascii="Times New Roman" w:hAnsi="Times New Roman" w:cs="Times New Roman"/>
+        </w:rPr>
+      </w:pPr>
+      <w:r>
+        <w:rPr>
+          <w:rFonts w:ascii="Times New Roman" w:hAnsi="Times New Roman" w:cs="Times New Roman"/>
+        </w:rPr>
+        <w:t xml:space="preserve">Some modifications were made to the methods in the header file. These changes were made so the maximum and minimum versions of the heap would match each other. </w:t>
+      </w:r>
+      <w:r>
+        <w:rPr>
+          <w:rFonts w:ascii="Times New Roman" w:hAnsi="Times New Roman" w:cs="Times New Roman"/>
+          <w:i/>
+          <w:iCs/>
+        </w:rPr>
+        <w:t>ascendingHeapSort()</w:t>
+      </w:r>
+      <w:r>
+        <w:rPr>
+          <w:rFonts w:ascii="Times New Roman" w:hAnsi="Times New Roman" w:cs="Times New Roman"/>
+        </w:rPr>
+        <w:t xml:space="preserve"> and </w:t>
+      </w:r>
+      <w:r>
+        <w:rPr>
+          <w:rFonts w:ascii="Times New Roman" w:hAnsi="Times New Roman" w:cs="Times New Roman"/>
+          <w:i/>
+          <w:iCs/>
+        </w:rPr>
+        <w:t xml:space="preserve">descendingHeapSort() </w:t>
+      </w:r>
+      <w:r>
+        <w:rPr>
+          <w:rFonts w:ascii="Times New Roman" w:hAnsi="Times New Roman" w:cs="Times New Roman"/>
+        </w:rPr>
+        <w:t>were also changed to not only print, but also modify the contents of the array.</w:t>
+      </w:r>
+    </w:p>
+    <w:p>
+      <w:pPr>
+        <w:rPr>
+          <w:rFonts w:ascii="Times New Roman" w:hAnsi="Times New Roman" w:cs="Times New Roman"/>
+          <w:sz w:val="24"/>
+        </w:rPr>
+      </w:pPr>
+      <w:r>
+        <w:rPr>
+          <w:rFonts w:ascii="Times New Roman" w:hAnsi="Times New Roman" w:cs="Times New Roman"/>
+        </w:rPr>
+        <w:br w:type="page"/>
+      </w:r>
+    </w:p>
+    <w:p>
+      <w:pPr>
+        <w:pStyle w:val="NoSpacing"/>
+        <w:ind w:left="720"/>
+        <w:jc w:val="both"/>
+        <w:rPr>
+          <w:rFonts w:ascii="Times New Roman" w:hAnsi="Times New Roman" w:cs="Times New Roman"/>
+        </w:rPr>
+      </w:pPr>
+    </w:p>
+    <w:p>
+      <w:pPr>
+        <w:pStyle w:val="NoSpacing"/>
+        <w:jc w:val="both"/>
+        <w:rPr>
+          <w:rFonts w:ascii="Times New Roman" w:hAnsi="Times New Roman" w:cs="Times New Roman"/>
+        </w:rPr>
+      </w:pPr>
+    </w:p>
+    <w:p>
+      <w:pPr>
+        <w:pStyle w:val="NoSpacing"/>
         <w:jc w:val="both"/>
         <w:rPr>
           <w:rFonts w:ascii="Times New Roman" w:hAnsi="Times New Roman" w:cs="Times New Roman"/>
@@ -845,6 +1387,189 @@
     <w:p>
       <w:pPr>
         <w:pStyle w:val="NoSpacing"/>
+        <w:ind w:left="720"/>
+        <w:jc w:val="both"/>
+        <w:rPr>
+          <w:rFonts w:ascii="Times New Roman" w:hAnsi="Times New Roman" w:cs="Times New Roman"/>
+        </w:rPr>
+      </w:pPr>
+      <w:r>
+        <w:rPr>
+          <w:rFonts w:ascii="Times New Roman" w:hAnsi="Times New Roman" w:cs="Times New Roman"/>
+        </w:rPr>
+        <w:t>A clock was not used in this lab</w:t>
+      </w:r>
+      <w:r>
+        <w:rPr>
+          <w:rFonts w:ascii="Times New Roman" w:hAnsi="Times New Roman" w:cs="Times New Roman"/>
+        </w:rPr>
+        <w:t xml:space="preserve">. There was also only one data structure being analyzed </w:t>
+      </w:r>
+      <w:r>
+        <w:rPr>
+          <w:rFonts w:ascii="Times New Roman" w:hAnsi="Times New Roman" w:cs="Times New Roman"/>
+        </w:rPr>
+        <w:t xml:space="preserve">so the results are just based on the </w:t>
+      </w:r>
+      <w:r>
+        <w:rPr>
+          <w:rFonts w:ascii="Times New Roman" w:hAnsi="Times New Roman" w:cs="Times New Roman"/>
+        </w:rPr>
+        <w:t>logic of this single data structure. Once the methods were written properly the program ran as expected.</w:t>
+      </w:r>
+    </w:p>
+    <w:p>
+      <w:pPr>
+        <w:pStyle w:val="NoSpacing"/>
+        <w:ind w:left="720"/>
+        <w:jc w:val="both"/>
+        <w:rPr>
+          <w:rFonts w:ascii="Times New Roman" w:hAnsi="Times New Roman" w:cs="Times New Roman"/>
+        </w:rPr>
+      </w:pPr>
+    </w:p>
+    <w:p>
+      <w:pPr>
+        <w:pStyle w:val="NoSpacing"/>
+        <w:ind w:left="720"/>
+        <w:jc w:val="both"/>
+        <w:rPr>
+          <w:rFonts w:ascii="Times New Roman" w:hAnsi="Times New Roman" w:cs="Times New Roman"/>
+        </w:rPr>
+      </w:pPr>
+      <w:r>
+        <w:rPr>
+          <w:rFonts w:ascii="Times New Roman" w:hAnsi="Times New Roman" w:cs="Times New Roman"/>
+        </w:rPr>
+        <w:drawing>
+          <wp:inline distT="0" distB="0" distL="0" distR="0" wp14:anchorId="1A54B9FD" wp14:editId="3F6FF168">
+            <wp:extent cx="5169166" cy="2667137"/>
+            <wp:effectExtent l="0" t="0" r="0" b="0"/>
+            <wp:docPr id="1" name="Picture 1" descr="A screenshot of a computer&#10;&#10;Description automatically generated with medium confidence"/>
+            <wp:cNvGraphicFramePr>
+              <a:graphicFrameLocks xmlns:a="http://schemas.openxmlformats.org/drawingml/2006/main" noChangeAspect="1"/>
+            </wp:cNvGraphicFramePr>
+            <a:graphic xmlns:a="http://schemas.openxmlformats.org/drawingml/2006/main">
+              <a:graphicData uri="http://schemas.openxmlformats.org/drawingml/2006/picture">
+                <pic:pic xmlns:pic="http://schemas.openxmlformats.org/drawingml/2006/picture">
+                  <pic:nvPicPr>
+                    <pic:cNvPr id="1" name="Picture 1" descr="A screenshot of a computer&#10;&#10;Description automatically generated with medium confidence"/>
+                    <pic:cNvPicPr/>
+                  </pic:nvPicPr>
+                  <pic:blipFill>
+                    <a:blip r:embed="rId6"/>
+                    <a:stretch>
+                      <a:fillRect/>
+                    </a:stretch>
+                  </pic:blipFill>
+                  <pic:spPr>
+                    <a:xfrm>
+                      <a:off x="0" y="0"/>
+                      <a:ext cx="5169166" cy="2667137"/>
+                    </a:xfrm>
+                    <a:prstGeom prst="rect">
+                      <a:avLst/>
+                    </a:prstGeom>
+                  </pic:spPr>
+                </pic:pic>
+              </a:graphicData>
+            </a:graphic>
+          </wp:inline>
+        </w:drawing>
+      </w:r>
+    </w:p>
+    <w:p>
+      <w:pPr>
+        <w:pStyle w:val="NoSpacing"/>
+        <w:ind w:left="720"/>
+        <w:jc w:val="both"/>
+        <w:rPr>
+          <w:rFonts w:ascii="Times New Roman" w:hAnsi="Times New Roman" w:cs="Times New Roman"/>
+        </w:rPr>
+      </w:pPr>
+    </w:p>
+    <w:p>
+      <w:pPr>
+        <w:pStyle w:val="NoSpacing"/>
+        <w:jc w:val="both"/>
+        <w:rPr>
+          <w:rFonts w:ascii="Times New Roman" w:hAnsi="Times New Roman" w:cs="Times New Roman"/>
+        </w:rPr>
+      </w:pPr>
+      <w:r>
+        <w:rPr>
+          <w:rFonts w:ascii="Times New Roman" w:hAnsi="Times New Roman" w:cs="Times New Roman"/>
+        </w:rPr>
+        <w:tab/>
+      </w:r>
+      <w:r>
+        <w:rPr>
+          <w:rFonts w:ascii="Times New Roman" w:hAnsi="Times New Roman" w:cs="Times New Roman"/>
+        </w:rPr>
+        <w:drawing>
+          <wp:inline distT="0" distB="0" distL="0" distR="0" wp14:anchorId="2DF1D56B" wp14:editId="31952ECF">
+            <wp:extent cx="5137414" cy="2571882"/>
+            <wp:effectExtent l="0" t="0" r="6350" b="0"/>
+            <wp:docPr id="2" name="Picture 2" descr="Text&#10;&#10;Description automatically generated"/>
+            <wp:cNvGraphicFramePr>
+              <a:graphicFrameLocks xmlns:a="http://schemas.openxmlformats.org/drawingml/2006/main" noChangeAspect="1"/>
+            </wp:cNvGraphicFramePr>
+            <a:graphic xmlns:a="http://schemas.openxmlformats.org/drawingml/2006/main">
+              <a:graphicData uri="http://schemas.openxmlformats.org/drawingml/2006/picture">
+                <pic:pic xmlns:pic="http://schemas.openxmlformats.org/drawingml/2006/picture">
+                  <pic:nvPicPr>
+                    <pic:cNvPr id="2" name="Picture 2" descr="Text&#10;&#10;Description automatically generated"/>
+                    <pic:cNvPicPr/>
+                  </pic:nvPicPr>
+                  <pic:blipFill>
+                    <a:blip r:embed="rId7"/>
+                    <a:stretch>
+                      <a:fillRect/>
+                    </a:stretch>
+                  </pic:blipFill>
+                  <pic:spPr>
+                    <a:xfrm>
+                      <a:off x="0" y="0"/>
+                      <a:ext cx="5137414" cy="2571882"/>
+                    </a:xfrm>
+                    <a:prstGeom prst="rect">
+                      <a:avLst/>
+                    </a:prstGeom>
+                  </pic:spPr>
+                </pic:pic>
+              </a:graphicData>
+            </a:graphic>
+          </wp:inline>
+        </w:drawing>
+      </w:r>
+    </w:p>
+    <w:p>
+      <w:pPr>
+        <w:pStyle w:val="NoSpacing"/>
+        <w:jc w:val="both"/>
+        <w:rPr>
+          <w:rFonts w:ascii="Times New Roman" w:hAnsi="Times New Roman" w:cs="Times New Roman"/>
+        </w:rPr>
+      </w:pPr>
+      <w:r>
+        <w:rPr>
+          <w:rFonts w:ascii="Times New Roman" w:hAnsi="Times New Roman" w:cs="Times New Roman"/>
+        </w:rPr>
+        <w:tab/>
+      </w:r>
+    </w:p>
+    <w:p>
+      <w:pPr>
+        <w:pStyle w:val="NoSpacing"/>
+        <w:jc w:val="both"/>
+        <w:rPr>
+          <w:rFonts w:ascii="Times New Roman" w:hAnsi="Times New Roman" w:cs="Times New Roman"/>
+        </w:rPr>
+      </w:pPr>
+    </w:p>
+    <w:p>
+      <w:pPr>
+        <w:pStyle w:val="NoSpacing"/>
         <w:jc w:val="both"/>
         <w:rPr>
           <w:rFonts w:ascii="Times New Roman" w:hAnsi="Times New Roman" w:cs="Times New Roman"/>
@@ -965,6 +1690,63 @@
         <w:jc w:val="both"/>
         <w:rPr>
           <w:rFonts w:ascii="Times New Roman" w:hAnsi="Times New Roman" w:cs="Times New Roman"/>
+        </w:rPr>
+      </w:pPr>
+      <w:r>
+        <w:rPr>
+          <w:rFonts w:ascii="Times New Roman" w:hAnsi="Times New Roman" w:cs="Times New Roman"/>
+        </w:rPr>
+        <w:tab/>
+        <w:t>Which array to use. How to handle the size of the array.</w:t>
+      </w:r>
+    </w:p>
+    <w:p>
+      <w:pPr>
+        <w:pStyle w:val="NoSpacing"/>
+        <w:jc w:val="both"/>
+        <w:rPr>
+          <w:rFonts w:ascii="Times New Roman" w:hAnsi="Times New Roman" w:cs="Times New Roman"/>
+        </w:rPr>
+      </w:pPr>
+      <w:r>
+        <w:rPr>
+          <w:rFonts w:ascii="Times New Roman" w:hAnsi="Times New Roman" w:cs="Times New Roman"/>
+        </w:rPr>
+        <w:tab/>
+        <w:t>Looping errors.</w:t>
+      </w:r>
+    </w:p>
+    <w:p>
+      <w:pPr>
+        <w:pStyle w:val="NoSpacing"/>
+        <w:jc w:val="both"/>
+        <w:rPr>
+          <w:rFonts w:ascii="Times New Roman" w:hAnsi="Times New Roman" w:cs="Times New Roman"/>
+        </w:rPr>
+      </w:pPr>
+      <w:r>
+        <w:rPr>
+          <w:rFonts w:ascii="Times New Roman" w:hAnsi="Times New Roman" w:cs="Times New Roman"/>
+        </w:rPr>
+        <w:tab/>
+        <w:t>Single logic error that caused maxheap to work if it was called once, but not twice.</w:t>
+      </w:r>
+    </w:p>
+    <w:p>
+      <w:pPr>
+        <w:pStyle w:val="NoSpacing"/>
+        <w:jc w:val="both"/>
+        <w:rPr>
+          <w:rFonts w:ascii="Times New Roman" w:hAnsi="Times New Roman" w:cs="Times New Roman"/>
+        </w:rPr>
+      </w:pPr>
+    </w:p>
+    <w:p>
+      <w:pPr>
+        <w:pStyle w:val="NoSpacing"/>
+        <w:jc w:val="both"/>
+        <w:rPr>
+          <w:rFonts w:ascii="Times New Roman" w:hAnsi="Times New Roman" w:cs="Times New Roman"/>
           <w:b/>
           <w:sz w:val="26"/>
         </w:rPr>
@@ -975,6 +1757,7 @@
           <w:b/>
           <w:sz w:val="26"/>
         </w:rPr>
+        <w:lastRenderedPageBreak/>
         <w:t>5. Conclusions</w:t>
       </w:r>
     </w:p>
@@ -1078,7 +1861,7 @@
       </w:r>
     </w:p>
     <w:sectPr>
-      <w:footerReference w:type="default" r:id="rId6"/>
+      <w:footerReference w:type="default" r:id="rId8"/>
       <w:pgSz w:w="12240" w:h="15840"/>
       <w:pgMar w:top="720" w:right="720" w:bottom="720" w:left="720" w:header="720" w:footer="720" w:gutter="0"/>
       <w:cols w:space="720"/>

</xml_diff>

<commit_message>
All known bugs fixed. Ready for submission.
</commit_message>
<xml_diff>
--- a/reference/Lab Report.docx
+++ b/reference/Lab Report.docx
@@ -187,13 +187,23 @@
                 <w:sz w:val="22"/>
               </w:rPr>
             </w:pPr>
+            <w:proofErr w:type="spellStart"/>
             <w:r>
               <w:rPr>
                 <w:rFonts w:ascii="Arial" w:hAnsi="Arial" w:cs="Arial"/>
                 <w:b/>
                 <w:sz w:val="22"/>
               </w:rPr>
-              <w:t>Sp 2022</w:t>
+              <w:t>Sp</w:t>
+            </w:r>
+            <w:proofErr w:type="spellEnd"/>
+            <w:r>
+              <w:rPr>
+                <w:rFonts w:ascii="Arial" w:hAnsi="Arial" w:cs="Arial"/>
+                <w:b/>
+                <w:sz w:val="22"/>
+              </w:rPr>
+              <w:t xml:space="preserve"> 2022</w:t>
             </w:r>
           </w:p>
         </w:tc>
@@ -511,6 +521,14 @@
                 <w:sz w:val="22"/>
               </w:rPr>
             </w:pPr>
+            <w:r>
+              <w:rPr>
+                <w:rFonts w:ascii="Arial" w:hAnsi="Arial" w:cs="Arial"/>
+                <w:b/>
+                <w:sz w:val="22"/>
+              </w:rPr>
+              <w:t>Lab 4 Heaps</w:t>
+            </w:r>
           </w:p>
         </w:tc>
       </w:tr>
@@ -667,19 +685,53 @@
           <w:rFonts w:ascii="Times New Roman" w:hAnsi="Times New Roman" w:cs="Times New Roman"/>
         </w:rPr>
       </w:pPr>
-      <w:r>
-        <w:rPr>
-          <w:rFonts w:ascii="Times New Roman" w:hAnsi="Times New Roman" w:cs="Times New Roman"/>
-          <w:i/>
-          <w:iCs/>
-        </w:rPr>
-        <w:t>modifyValue()</w:t>
-      </w:r>
-      <w:r>
-        <w:rPr>
-          <w:rFonts w:ascii="Times New Roman" w:hAnsi="Times New Roman" w:cs="Times New Roman"/>
-        </w:rPr>
-        <w:t>: O(lgn)</w:t>
+      <w:proofErr w:type="spellStart"/>
+      <w:proofErr w:type="gramStart"/>
+      <w:r>
+        <w:rPr>
+          <w:rFonts w:ascii="Times New Roman" w:hAnsi="Times New Roman" w:cs="Times New Roman"/>
+          <w:i/>
+          <w:iCs/>
+        </w:rPr>
+        <w:t>modifyValue</w:t>
+      </w:r>
+      <w:proofErr w:type="spellEnd"/>
+      <w:r>
+        <w:rPr>
+          <w:rFonts w:ascii="Times New Roman" w:hAnsi="Times New Roman" w:cs="Times New Roman"/>
+          <w:i/>
+          <w:iCs/>
+        </w:rPr>
+        <w:t>(</w:t>
+      </w:r>
+      <w:proofErr w:type="gramEnd"/>
+      <w:r>
+        <w:rPr>
+          <w:rFonts w:ascii="Times New Roman" w:hAnsi="Times New Roman" w:cs="Times New Roman"/>
+          <w:i/>
+          <w:iCs/>
+        </w:rPr>
+        <w:t>)</w:t>
+      </w:r>
+      <w:r>
+        <w:rPr>
+          <w:rFonts w:ascii="Times New Roman" w:hAnsi="Times New Roman" w:cs="Times New Roman"/>
+        </w:rPr>
+        <w:t>: O(</w:t>
+      </w:r>
+      <w:proofErr w:type="spellStart"/>
+      <w:r>
+        <w:rPr>
+          <w:rFonts w:ascii="Times New Roman" w:hAnsi="Times New Roman" w:cs="Times New Roman"/>
+        </w:rPr>
+        <w:t>lgn</w:t>
+      </w:r>
+      <w:proofErr w:type="spellEnd"/>
+      <w:r>
+        <w:rPr>
+          <w:rFonts w:ascii="Times New Roman" w:hAnsi="Times New Roman" w:cs="Times New Roman"/>
+        </w:rPr>
+        <w:t>)</w:t>
       </w:r>
     </w:p>
     <w:p>
@@ -691,19 +743,53 @@
           <w:rFonts w:ascii="Times New Roman" w:hAnsi="Times New Roman" w:cs="Times New Roman"/>
         </w:rPr>
       </w:pPr>
-      <w:r>
-        <w:rPr>
-          <w:rFonts w:ascii="Times New Roman" w:hAnsi="Times New Roman" w:cs="Times New Roman"/>
-          <w:i/>
-          <w:iCs/>
-        </w:rPr>
-        <w:t>insertValue()</w:t>
-      </w:r>
-      <w:r>
-        <w:rPr>
-          <w:rFonts w:ascii="Times New Roman" w:hAnsi="Times New Roman" w:cs="Times New Roman"/>
-        </w:rPr>
-        <w:t>: O(lgn)</w:t>
+      <w:proofErr w:type="spellStart"/>
+      <w:proofErr w:type="gramStart"/>
+      <w:r>
+        <w:rPr>
+          <w:rFonts w:ascii="Times New Roman" w:hAnsi="Times New Roman" w:cs="Times New Roman"/>
+          <w:i/>
+          <w:iCs/>
+        </w:rPr>
+        <w:t>insertValue</w:t>
+      </w:r>
+      <w:proofErr w:type="spellEnd"/>
+      <w:r>
+        <w:rPr>
+          <w:rFonts w:ascii="Times New Roman" w:hAnsi="Times New Roman" w:cs="Times New Roman"/>
+          <w:i/>
+          <w:iCs/>
+        </w:rPr>
+        <w:t>(</w:t>
+      </w:r>
+      <w:proofErr w:type="gramEnd"/>
+      <w:r>
+        <w:rPr>
+          <w:rFonts w:ascii="Times New Roman" w:hAnsi="Times New Roman" w:cs="Times New Roman"/>
+          <w:i/>
+          <w:iCs/>
+        </w:rPr>
+        <w:t>)</w:t>
+      </w:r>
+      <w:r>
+        <w:rPr>
+          <w:rFonts w:ascii="Times New Roman" w:hAnsi="Times New Roman" w:cs="Times New Roman"/>
+        </w:rPr>
+        <w:t>: O(</w:t>
+      </w:r>
+      <w:proofErr w:type="spellStart"/>
+      <w:r>
+        <w:rPr>
+          <w:rFonts w:ascii="Times New Roman" w:hAnsi="Times New Roman" w:cs="Times New Roman"/>
+        </w:rPr>
+        <w:t>lgn</w:t>
+      </w:r>
+      <w:proofErr w:type="spellEnd"/>
+      <w:r>
+        <w:rPr>
+          <w:rFonts w:ascii="Times New Roman" w:hAnsi="Times New Roman" w:cs="Times New Roman"/>
+        </w:rPr>
+        <w:t>)</w:t>
       </w:r>
     </w:p>
     <w:p>
@@ -715,19 +801,53 @@
           <w:rFonts w:ascii="Times New Roman" w:hAnsi="Times New Roman" w:cs="Times New Roman"/>
         </w:rPr>
       </w:pPr>
-      <w:r>
-        <w:rPr>
-          <w:rFonts w:ascii="Times New Roman" w:hAnsi="Times New Roman" w:cs="Times New Roman"/>
-          <w:i/>
-          <w:iCs/>
-        </w:rPr>
-        <w:t>heapify()</w:t>
-      </w:r>
-      <w:r>
-        <w:rPr>
-          <w:rFonts w:ascii="Times New Roman" w:hAnsi="Times New Roman" w:cs="Times New Roman"/>
-        </w:rPr>
-        <w:t>: O(lgn)</w:t>
+      <w:proofErr w:type="spellStart"/>
+      <w:proofErr w:type="gramStart"/>
+      <w:r>
+        <w:rPr>
+          <w:rFonts w:ascii="Times New Roman" w:hAnsi="Times New Roman" w:cs="Times New Roman"/>
+          <w:i/>
+          <w:iCs/>
+        </w:rPr>
+        <w:t>heapify</w:t>
+      </w:r>
+      <w:proofErr w:type="spellEnd"/>
+      <w:r>
+        <w:rPr>
+          <w:rFonts w:ascii="Times New Roman" w:hAnsi="Times New Roman" w:cs="Times New Roman"/>
+          <w:i/>
+          <w:iCs/>
+        </w:rPr>
+        <w:t>(</w:t>
+      </w:r>
+      <w:proofErr w:type="gramEnd"/>
+      <w:r>
+        <w:rPr>
+          <w:rFonts w:ascii="Times New Roman" w:hAnsi="Times New Roman" w:cs="Times New Roman"/>
+          <w:i/>
+          <w:iCs/>
+        </w:rPr>
+        <w:t>)</w:t>
+      </w:r>
+      <w:r>
+        <w:rPr>
+          <w:rFonts w:ascii="Times New Roman" w:hAnsi="Times New Roman" w:cs="Times New Roman"/>
+        </w:rPr>
+        <w:t>: O(</w:t>
+      </w:r>
+      <w:proofErr w:type="spellStart"/>
+      <w:r>
+        <w:rPr>
+          <w:rFonts w:ascii="Times New Roman" w:hAnsi="Times New Roman" w:cs="Times New Roman"/>
+        </w:rPr>
+        <w:t>lgn</w:t>
+      </w:r>
+      <w:proofErr w:type="spellEnd"/>
+      <w:r>
+        <w:rPr>
+          <w:rFonts w:ascii="Times New Roman" w:hAnsi="Times New Roman" w:cs="Times New Roman"/>
+        </w:rPr>
+        <w:t>)</w:t>
       </w:r>
     </w:p>
     <w:p>
@@ -739,6 +859,8 @@
           <w:rFonts w:ascii="Times New Roman" w:hAnsi="Times New Roman" w:cs="Times New Roman"/>
         </w:rPr>
       </w:pPr>
+      <w:proofErr w:type="spellStart"/>
+      <w:proofErr w:type="gramStart"/>
       <w:r>
         <w:rPr>
           <w:rFonts w:ascii="Times New Roman" w:hAnsi="Times New Roman" w:cs="Times New Roman"/>
@@ -755,6 +877,237 @@
         </w:rPr>
         <w:t>tRoot</w:t>
       </w:r>
+      <w:proofErr w:type="spellEnd"/>
+      <w:r>
+        <w:rPr>
+          <w:rFonts w:ascii="Times New Roman" w:hAnsi="Times New Roman" w:cs="Times New Roman"/>
+          <w:i/>
+          <w:iCs/>
+        </w:rPr>
+        <w:t>(</w:t>
+      </w:r>
+      <w:proofErr w:type="gramEnd"/>
+      <w:r>
+        <w:rPr>
+          <w:rFonts w:ascii="Times New Roman" w:hAnsi="Times New Roman" w:cs="Times New Roman"/>
+          <w:i/>
+          <w:iCs/>
+        </w:rPr>
+        <w:t>)</w:t>
+      </w:r>
+      <w:r>
+        <w:rPr>
+          <w:rFonts w:ascii="Times New Roman" w:hAnsi="Times New Roman" w:cs="Times New Roman"/>
+        </w:rPr>
+        <w:t>: O(</w:t>
+      </w:r>
+      <w:proofErr w:type="spellStart"/>
+      <w:r>
+        <w:rPr>
+          <w:rFonts w:ascii="Times New Roman" w:hAnsi="Times New Roman" w:cs="Times New Roman"/>
+        </w:rPr>
+        <w:t>lgn</w:t>
+      </w:r>
+      <w:proofErr w:type="spellEnd"/>
+      <w:r>
+        <w:rPr>
+          <w:rFonts w:ascii="Times New Roman" w:hAnsi="Times New Roman" w:cs="Times New Roman"/>
+        </w:rPr>
+        <w:t>)</w:t>
+      </w:r>
+    </w:p>
+    <w:p>
+      <w:pPr>
+        <w:pStyle w:val="NoSpacing"/>
+        <w:ind w:left="720" w:firstLine="720"/>
+        <w:jc w:val="both"/>
+        <w:rPr>
+          <w:rFonts w:ascii="Times New Roman" w:hAnsi="Times New Roman" w:cs="Times New Roman"/>
+        </w:rPr>
+      </w:pPr>
+      <w:proofErr w:type="spellStart"/>
+      <w:proofErr w:type="gramStart"/>
+      <w:r>
+        <w:rPr>
+          <w:rFonts w:ascii="Times New Roman" w:hAnsi="Times New Roman" w:cs="Times New Roman"/>
+          <w:i/>
+          <w:iCs/>
+        </w:rPr>
+        <w:t>buildHeap</w:t>
+      </w:r>
+      <w:proofErr w:type="spellEnd"/>
+      <w:r>
+        <w:rPr>
+          <w:rFonts w:ascii="Times New Roman" w:hAnsi="Times New Roman" w:cs="Times New Roman"/>
+          <w:i/>
+          <w:iCs/>
+        </w:rPr>
+        <w:t>(</w:t>
+      </w:r>
+      <w:proofErr w:type="gramEnd"/>
+      <w:r>
+        <w:rPr>
+          <w:rFonts w:ascii="Times New Roman" w:hAnsi="Times New Roman" w:cs="Times New Roman"/>
+          <w:i/>
+          <w:iCs/>
+        </w:rPr>
+        <w:t>)</w:t>
+      </w:r>
+      <w:r>
+        <w:rPr>
+          <w:rFonts w:ascii="Times New Roman" w:hAnsi="Times New Roman" w:cs="Times New Roman"/>
+        </w:rPr>
+        <w:t>: O(n)</w:t>
+      </w:r>
+    </w:p>
+    <w:p>
+      <w:pPr>
+        <w:pStyle w:val="NoSpacing"/>
+        <w:ind w:left="720" w:firstLine="720"/>
+        <w:jc w:val="both"/>
+        <w:rPr>
+          <w:rFonts w:ascii="Times New Roman" w:hAnsi="Times New Roman" w:cs="Times New Roman"/>
+        </w:rPr>
+      </w:pPr>
+      <w:proofErr w:type="spellStart"/>
+      <w:proofErr w:type="gramStart"/>
+      <w:r>
+        <w:rPr>
+          <w:rFonts w:ascii="Times New Roman" w:hAnsi="Times New Roman" w:cs="Times New Roman"/>
+          <w:i/>
+          <w:iCs/>
+        </w:rPr>
+        <w:t>heap</w:t>
+      </w:r>
+      <w:r>
+        <w:rPr>
+          <w:rFonts w:ascii="Times New Roman" w:hAnsi="Times New Roman" w:cs="Times New Roman"/>
+          <w:i/>
+          <w:iCs/>
+        </w:rPr>
+        <w:t>S</w:t>
+      </w:r>
+      <w:r>
+        <w:rPr>
+          <w:rFonts w:ascii="Times New Roman" w:hAnsi="Times New Roman" w:cs="Times New Roman"/>
+          <w:i/>
+          <w:iCs/>
+        </w:rPr>
+        <w:t>ort</w:t>
+      </w:r>
+      <w:proofErr w:type="spellEnd"/>
+      <w:r>
+        <w:rPr>
+          <w:rFonts w:ascii="Times New Roman" w:hAnsi="Times New Roman" w:cs="Times New Roman"/>
+          <w:i/>
+          <w:iCs/>
+        </w:rPr>
+        <w:t>(</w:t>
+      </w:r>
+      <w:proofErr w:type="gramEnd"/>
+      <w:r>
+        <w:rPr>
+          <w:rFonts w:ascii="Times New Roman" w:hAnsi="Times New Roman" w:cs="Times New Roman"/>
+          <w:i/>
+          <w:iCs/>
+        </w:rPr>
+        <w:t>)</w:t>
+      </w:r>
+      <w:r>
+        <w:rPr>
+          <w:rFonts w:ascii="Times New Roman" w:hAnsi="Times New Roman" w:cs="Times New Roman"/>
+        </w:rPr>
+        <w:t>: O(</w:t>
+      </w:r>
+      <w:proofErr w:type="spellStart"/>
+      <w:r>
+        <w:rPr>
+          <w:rFonts w:ascii="Times New Roman" w:hAnsi="Times New Roman" w:cs="Times New Roman"/>
+        </w:rPr>
+        <w:t>nlgn</w:t>
+      </w:r>
+      <w:proofErr w:type="spellEnd"/>
+      <w:r>
+        <w:rPr>
+          <w:rFonts w:ascii="Times New Roman" w:hAnsi="Times New Roman" w:cs="Times New Roman"/>
+        </w:rPr>
+        <w:t>)</w:t>
+      </w:r>
+    </w:p>
+    <w:p>
+      <w:pPr>
+        <w:pStyle w:val="NoSpacing"/>
+        <w:jc w:val="both"/>
+        <w:rPr>
+          <w:rFonts w:ascii="Times New Roman" w:hAnsi="Times New Roman" w:cs="Times New Roman"/>
+        </w:rPr>
+      </w:pPr>
+    </w:p>
+    <w:p>
+      <w:pPr>
+        <w:pStyle w:val="NoSpacing"/>
+        <w:ind w:left="720"/>
+        <w:jc w:val="both"/>
+        <w:rPr>
+          <w:rFonts w:ascii="Times New Roman" w:hAnsi="Times New Roman" w:cs="Times New Roman"/>
+        </w:rPr>
+      </w:pPr>
+      <w:r>
+        <w:rPr>
+          <w:rFonts w:ascii="Times New Roman" w:hAnsi="Times New Roman" w:cs="Times New Roman"/>
+        </w:rPr>
+        <w:t>The most difficult of these methods to understand and implement</w:t>
+      </w:r>
+      <w:r>
+        <w:rPr>
+          <w:rFonts w:ascii="Times New Roman" w:hAnsi="Times New Roman" w:cs="Times New Roman"/>
+        </w:rPr>
+        <w:t xml:space="preserve"> are </w:t>
+      </w:r>
+      <w:proofErr w:type="spellStart"/>
+      <w:proofErr w:type="gramStart"/>
+      <w:r>
+        <w:rPr>
+          <w:rFonts w:ascii="Times New Roman" w:hAnsi="Times New Roman" w:cs="Times New Roman"/>
+          <w:i/>
+          <w:iCs/>
+        </w:rPr>
+        <w:t>heapify</w:t>
+      </w:r>
+      <w:proofErr w:type="spellEnd"/>
+      <w:r>
+        <w:rPr>
+          <w:rFonts w:ascii="Times New Roman" w:hAnsi="Times New Roman" w:cs="Times New Roman"/>
+          <w:i/>
+          <w:iCs/>
+        </w:rPr>
+        <w:t>(</w:t>
+      </w:r>
+      <w:proofErr w:type="gramEnd"/>
+      <w:r>
+        <w:rPr>
+          <w:rFonts w:ascii="Times New Roman" w:hAnsi="Times New Roman" w:cs="Times New Roman"/>
+          <w:i/>
+          <w:iCs/>
+        </w:rPr>
+        <w:t>)</w:t>
+      </w:r>
+      <w:r>
+        <w:rPr>
+          <w:rFonts w:ascii="Times New Roman" w:hAnsi="Times New Roman" w:cs="Times New Roman"/>
+        </w:rPr>
+        <w:t xml:space="preserve">, </w:t>
+      </w:r>
+      <w:proofErr w:type="spellStart"/>
+      <w:r>
+        <w:rPr>
+          <w:rFonts w:ascii="Times New Roman" w:hAnsi="Times New Roman" w:cs="Times New Roman"/>
+          <w:i/>
+          <w:iCs/>
+        </w:rPr>
+        <w:t>buildHeap</w:t>
+      </w:r>
+      <w:proofErr w:type="spellEnd"/>
       <w:r>
         <w:rPr>
           <w:rFonts w:ascii="Times New Roman" w:hAnsi="Times New Roman" w:cs="Times New Roman"/>
@@ -767,8 +1120,32 @@
         <w:rPr>
           <w:rFonts w:ascii="Times New Roman" w:hAnsi="Times New Roman" w:cs="Times New Roman"/>
         </w:rPr>
-        <w:t>: O(lgn)</w:t>
-      </w:r>
+        <w:t xml:space="preserve">, and </w:t>
+      </w:r>
+      <w:r>
+        <w:rPr>
+          <w:rFonts w:ascii="Times New Roman" w:hAnsi="Times New Roman" w:cs="Times New Roman"/>
+          <w:i/>
+          <w:iCs/>
+        </w:rPr>
+        <w:t>heapsort()</w:t>
+      </w:r>
+      <w:r>
+        <w:rPr>
+          <w:rFonts w:ascii="Times New Roman" w:hAnsi="Times New Roman" w:cs="Times New Roman"/>
+        </w:rPr>
+        <w:t xml:space="preserve">. </w:t>
+      </w:r>
+    </w:p>
+    <w:p>
+      <w:pPr>
+        <w:pStyle w:val="NoSpacing"/>
+        <w:ind w:left="720"/>
+        <w:jc w:val="both"/>
+        <w:rPr>
+          <w:rFonts w:ascii="Times New Roman" w:hAnsi="Times New Roman" w:cs="Times New Roman"/>
+        </w:rPr>
+      </w:pPr>
     </w:p>
     <w:p>
       <w:pPr>
@@ -779,168 +1156,33 @@
           <w:rFonts w:ascii="Times New Roman" w:hAnsi="Times New Roman" w:cs="Times New Roman"/>
         </w:rPr>
       </w:pPr>
-      <w:r>
-        <w:rPr>
-          <w:rFonts w:ascii="Times New Roman" w:hAnsi="Times New Roman" w:cs="Times New Roman"/>
-          <w:i/>
-          <w:iCs/>
-        </w:rPr>
-        <w:t>buildHeap</w:t>
-      </w:r>
-      <w:r>
-        <w:rPr>
-          <w:rFonts w:ascii="Times New Roman" w:hAnsi="Times New Roman" w:cs="Times New Roman"/>
-          <w:i/>
-          <w:iCs/>
-        </w:rPr>
-        <w:t>()</w:t>
-      </w:r>
-      <w:r>
-        <w:rPr>
-          <w:rFonts w:ascii="Times New Roman" w:hAnsi="Times New Roman" w:cs="Times New Roman"/>
-        </w:rPr>
-        <w:t>: O(n)</w:t>
-      </w:r>
-    </w:p>
-    <w:p>
-      <w:pPr>
-        <w:pStyle w:val="NoSpacing"/>
-        <w:ind w:left="720" w:firstLine="720"/>
-        <w:jc w:val="both"/>
-        <w:rPr>
-          <w:rFonts w:ascii="Times New Roman" w:hAnsi="Times New Roman" w:cs="Times New Roman"/>
-        </w:rPr>
-      </w:pPr>
-      <w:r>
-        <w:rPr>
-          <w:rFonts w:ascii="Times New Roman" w:hAnsi="Times New Roman" w:cs="Times New Roman"/>
-          <w:i/>
-          <w:iCs/>
-        </w:rPr>
-        <w:t>heap</w:t>
-      </w:r>
-      <w:r>
-        <w:rPr>
-          <w:rFonts w:ascii="Times New Roman" w:hAnsi="Times New Roman" w:cs="Times New Roman"/>
-          <w:i/>
-          <w:iCs/>
-        </w:rPr>
-        <w:t>S</w:t>
-      </w:r>
-      <w:r>
-        <w:rPr>
-          <w:rFonts w:ascii="Times New Roman" w:hAnsi="Times New Roman" w:cs="Times New Roman"/>
-          <w:i/>
-          <w:iCs/>
-        </w:rPr>
-        <w:t>ort()</w:t>
-      </w:r>
-      <w:r>
-        <w:rPr>
-          <w:rFonts w:ascii="Times New Roman" w:hAnsi="Times New Roman" w:cs="Times New Roman"/>
-        </w:rPr>
-        <w:t>: O(nlgn)</w:t>
-      </w:r>
-    </w:p>
-    <w:p>
-      <w:pPr>
-        <w:pStyle w:val="NoSpacing"/>
-        <w:jc w:val="both"/>
-        <w:rPr>
-          <w:rFonts w:ascii="Times New Roman" w:hAnsi="Times New Roman" w:cs="Times New Roman"/>
-        </w:rPr>
-      </w:pPr>
-    </w:p>
-    <w:p>
-      <w:pPr>
-        <w:pStyle w:val="NoSpacing"/>
-        <w:ind w:left="720"/>
-        <w:jc w:val="both"/>
-        <w:rPr>
-          <w:rFonts w:ascii="Times New Roman" w:hAnsi="Times New Roman" w:cs="Times New Roman"/>
-        </w:rPr>
-      </w:pPr>
-      <w:r>
-        <w:rPr>
-          <w:rFonts w:ascii="Times New Roman" w:hAnsi="Times New Roman" w:cs="Times New Roman"/>
-        </w:rPr>
-        <w:t>The most difficult of these methods to understand and implement</w:t>
-      </w:r>
-      <w:r>
-        <w:rPr>
-          <w:rFonts w:ascii="Times New Roman" w:hAnsi="Times New Roman" w:cs="Times New Roman"/>
-        </w:rPr>
-        <w:t xml:space="preserve"> are </w:t>
-      </w:r>
-      <w:r>
-        <w:rPr>
-          <w:rFonts w:ascii="Times New Roman" w:hAnsi="Times New Roman" w:cs="Times New Roman"/>
-          <w:i/>
-          <w:iCs/>
-        </w:rPr>
-        <w:t>heapify()</w:t>
-      </w:r>
-      <w:r>
-        <w:rPr>
-          <w:rFonts w:ascii="Times New Roman" w:hAnsi="Times New Roman" w:cs="Times New Roman"/>
-        </w:rPr>
-        <w:t xml:space="preserve">, </w:t>
-      </w:r>
-      <w:r>
-        <w:rPr>
-          <w:rFonts w:ascii="Times New Roman" w:hAnsi="Times New Roman" w:cs="Times New Roman"/>
-          <w:i/>
-          <w:iCs/>
-        </w:rPr>
-        <w:t>buildHeap()</w:t>
-      </w:r>
-      <w:r>
-        <w:rPr>
-          <w:rFonts w:ascii="Times New Roman" w:hAnsi="Times New Roman" w:cs="Times New Roman"/>
-        </w:rPr>
-        <w:t xml:space="preserve">, and </w:t>
-      </w:r>
-      <w:r>
-        <w:rPr>
-          <w:rFonts w:ascii="Times New Roman" w:hAnsi="Times New Roman" w:cs="Times New Roman"/>
-          <w:i/>
-          <w:iCs/>
-        </w:rPr>
-        <w:t>heapsort()</w:t>
-      </w:r>
-      <w:r>
-        <w:rPr>
-          <w:rFonts w:ascii="Times New Roman" w:hAnsi="Times New Roman" w:cs="Times New Roman"/>
-        </w:rPr>
-        <w:t xml:space="preserve">. </w:t>
-      </w:r>
-    </w:p>
-    <w:p>
-      <w:pPr>
-        <w:pStyle w:val="NoSpacing"/>
-        <w:ind w:left="720"/>
-        <w:jc w:val="both"/>
-        <w:rPr>
-          <w:rFonts w:ascii="Times New Roman" w:hAnsi="Times New Roman" w:cs="Times New Roman"/>
-        </w:rPr>
-      </w:pPr>
-    </w:p>
-    <w:p>
-      <w:pPr>
-        <w:pStyle w:val="NoSpacing"/>
-        <w:ind w:left="720" w:firstLine="720"/>
-        <w:jc w:val="both"/>
-        <w:rPr>
-          <w:rFonts w:ascii="Times New Roman" w:hAnsi="Times New Roman" w:cs="Times New Roman"/>
-        </w:rPr>
-      </w:pPr>
-      <w:r>
-        <w:rPr>
-          <w:rFonts w:ascii="Times New Roman" w:hAnsi="Times New Roman" w:cs="Times New Roman"/>
-          <w:i/>
-          <w:iCs/>
-        </w:rPr>
-        <w:t>heapify()</w:t>
+      <w:proofErr w:type="spellStart"/>
+      <w:proofErr w:type="gramStart"/>
+      <w:r>
+        <w:rPr>
+          <w:rFonts w:ascii="Times New Roman" w:hAnsi="Times New Roman" w:cs="Times New Roman"/>
+          <w:i/>
+          <w:iCs/>
+        </w:rPr>
+        <w:t>heapify</w:t>
+      </w:r>
+      <w:proofErr w:type="spellEnd"/>
+      <w:r>
+        <w:rPr>
+          <w:rFonts w:ascii="Times New Roman" w:hAnsi="Times New Roman" w:cs="Times New Roman"/>
+          <w:i/>
+          <w:iCs/>
+        </w:rPr>
+        <w:t>(</w:t>
+      </w:r>
+      <w:proofErr w:type="gramEnd"/>
+      <w:r>
+        <w:rPr>
+          <w:rFonts w:ascii="Times New Roman" w:hAnsi="Times New Roman" w:cs="Times New Roman"/>
+          <w:i/>
+          <w:iCs/>
+        </w:rPr>
+        <w:t>)</w:t>
       </w:r>
       <w:r>
         <w:rPr>
@@ -965,13 +1207,33 @@
           <w:rFonts w:ascii="Times New Roman" w:hAnsi="Times New Roman" w:cs="Times New Roman"/>
         </w:rPr>
       </w:pPr>
-      <w:r>
-        <w:rPr>
-          <w:rFonts w:ascii="Times New Roman" w:hAnsi="Times New Roman" w:cs="Times New Roman"/>
-          <w:i/>
-          <w:iCs/>
-        </w:rPr>
-        <w:t>buildHeap()</w:t>
+      <w:proofErr w:type="spellStart"/>
+      <w:proofErr w:type="gramStart"/>
+      <w:r>
+        <w:rPr>
+          <w:rFonts w:ascii="Times New Roman" w:hAnsi="Times New Roman" w:cs="Times New Roman"/>
+          <w:i/>
+          <w:iCs/>
+        </w:rPr>
+        <w:t>buildHeap</w:t>
+      </w:r>
+      <w:proofErr w:type="spellEnd"/>
+      <w:r>
+        <w:rPr>
+          <w:rFonts w:ascii="Times New Roman" w:hAnsi="Times New Roman" w:cs="Times New Roman"/>
+          <w:i/>
+          <w:iCs/>
+        </w:rPr>
+        <w:t>(</w:t>
+      </w:r>
+      <w:proofErr w:type="gramEnd"/>
+      <w:r>
+        <w:rPr>
+          <w:rFonts w:ascii="Times New Roman" w:hAnsi="Times New Roman" w:cs="Times New Roman"/>
+          <w:i/>
+          <w:iCs/>
+        </w:rPr>
+        <w:t>)</w:t>
       </w:r>
       <w:r>
         <w:rPr>
@@ -986,13 +1248,23 @@
         <w:tab/>
         <w:t xml:space="preserve"> calls on </w:t>
       </w:r>
-      <w:r>
-        <w:rPr>
-          <w:rFonts w:ascii="Times New Roman" w:hAnsi="Times New Roman" w:cs="Times New Roman"/>
-          <w:i/>
-          <w:iCs/>
-        </w:rPr>
-        <w:t>heapify()</w:t>
+      <w:proofErr w:type="spellStart"/>
+      <w:r>
+        <w:rPr>
+          <w:rFonts w:ascii="Times New Roman" w:hAnsi="Times New Roman" w:cs="Times New Roman"/>
+          <w:i/>
+          <w:iCs/>
+        </w:rPr>
+        <w:t>heapify</w:t>
+      </w:r>
+      <w:proofErr w:type="spellEnd"/>
+      <w:r>
+        <w:rPr>
+          <w:rFonts w:ascii="Times New Roman" w:hAnsi="Times New Roman" w:cs="Times New Roman"/>
+          <w:i/>
+          <w:iCs/>
+        </w:rPr>
+        <w:t>()</w:t>
       </w:r>
       <w:r>
         <w:rPr>
@@ -1010,13 +1282,33 @@
           <w:rFonts w:ascii="Times New Roman" w:hAnsi="Times New Roman" w:cs="Times New Roman"/>
         </w:rPr>
       </w:pPr>
-      <w:r>
-        <w:rPr>
-          <w:rFonts w:ascii="Times New Roman" w:hAnsi="Times New Roman" w:cs="Times New Roman"/>
-          <w:i/>
-          <w:iCs/>
-        </w:rPr>
-        <w:t>heapSort()</w:t>
+      <w:proofErr w:type="spellStart"/>
+      <w:proofErr w:type="gramStart"/>
+      <w:r>
+        <w:rPr>
+          <w:rFonts w:ascii="Times New Roman" w:hAnsi="Times New Roman" w:cs="Times New Roman"/>
+          <w:i/>
+          <w:iCs/>
+        </w:rPr>
+        <w:t>heapSort</w:t>
+      </w:r>
+      <w:proofErr w:type="spellEnd"/>
+      <w:r>
+        <w:rPr>
+          <w:rFonts w:ascii="Times New Roman" w:hAnsi="Times New Roman" w:cs="Times New Roman"/>
+          <w:i/>
+          <w:iCs/>
+        </w:rPr>
+        <w:t>(</w:t>
+      </w:r>
+      <w:proofErr w:type="gramEnd"/>
+      <w:r>
+        <w:rPr>
+          <w:rFonts w:ascii="Times New Roman" w:hAnsi="Times New Roman" w:cs="Times New Roman"/>
+          <w:i/>
+          <w:iCs/>
+        </w:rPr>
+        <w:t>)</w:t>
       </w:r>
       <w:r>
         <w:rPr>
@@ -1031,13 +1323,23 @@
         <w:tab/>
         <w:t xml:space="preserve">swaps the first and last node in a heap, then calls </w:t>
       </w:r>
-      <w:r>
-        <w:rPr>
-          <w:rFonts w:ascii="Times New Roman" w:hAnsi="Times New Roman" w:cs="Times New Roman"/>
-          <w:i/>
-          <w:iCs/>
-        </w:rPr>
-        <w:t>heapify()</w:t>
+      <w:proofErr w:type="spellStart"/>
+      <w:r>
+        <w:rPr>
+          <w:rFonts w:ascii="Times New Roman" w:hAnsi="Times New Roman" w:cs="Times New Roman"/>
+          <w:i/>
+          <w:iCs/>
+        </w:rPr>
+        <w:t>heapify</w:t>
+      </w:r>
+      <w:proofErr w:type="spellEnd"/>
+      <w:r>
+        <w:rPr>
+          <w:rFonts w:ascii="Times New Roman" w:hAnsi="Times New Roman" w:cs="Times New Roman"/>
+          <w:i/>
+          <w:iCs/>
+        </w:rPr>
+        <w:t>()</w:t>
       </w:r>
       <w:r>
         <w:rPr>
@@ -1233,13 +1535,33 @@
         </w:rPr>
         <w:t xml:space="preserve">Some modifications were made to the methods in the header file. These changes were made so the maximum and minimum versions of the heap would match each other. </w:t>
       </w:r>
-      <w:r>
-        <w:rPr>
-          <w:rFonts w:ascii="Times New Roman" w:hAnsi="Times New Roman" w:cs="Times New Roman"/>
-          <w:i/>
-          <w:iCs/>
-        </w:rPr>
-        <w:t>ascendingHeapSort()</w:t>
+      <w:proofErr w:type="spellStart"/>
+      <w:proofErr w:type="gramStart"/>
+      <w:r>
+        <w:rPr>
+          <w:rFonts w:ascii="Times New Roman" w:hAnsi="Times New Roman" w:cs="Times New Roman"/>
+          <w:i/>
+          <w:iCs/>
+        </w:rPr>
+        <w:t>ascendingHeapSort</w:t>
+      </w:r>
+      <w:proofErr w:type="spellEnd"/>
+      <w:r>
+        <w:rPr>
+          <w:rFonts w:ascii="Times New Roman" w:hAnsi="Times New Roman" w:cs="Times New Roman"/>
+          <w:i/>
+          <w:iCs/>
+        </w:rPr>
+        <w:t>(</w:t>
+      </w:r>
+      <w:proofErr w:type="gramEnd"/>
+      <w:r>
+        <w:rPr>
+          <w:rFonts w:ascii="Times New Roman" w:hAnsi="Times New Roman" w:cs="Times New Roman"/>
+          <w:i/>
+          <w:iCs/>
+        </w:rPr>
+        <w:t>)</w:t>
       </w:r>
       <w:r>
         <w:rPr>
@@ -1247,13 +1569,23 @@
         </w:rPr>
         <w:t xml:space="preserve"> and </w:t>
       </w:r>
-      <w:r>
-        <w:rPr>
-          <w:rFonts w:ascii="Times New Roman" w:hAnsi="Times New Roman" w:cs="Times New Roman"/>
-          <w:i/>
-          <w:iCs/>
-        </w:rPr>
-        <w:t xml:space="preserve">descendingHeapSort() </w:t>
+      <w:proofErr w:type="spellStart"/>
+      <w:r>
+        <w:rPr>
+          <w:rFonts w:ascii="Times New Roman" w:hAnsi="Times New Roman" w:cs="Times New Roman"/>
+          <w:i/>
+          <w:iCs/>
+        </w:rPr>
+        <w:t>descendingHeapSort</w:t>
+      </w:r>
+      <w:proofErr w:type="spellEnd"/>
+      <w:r>
+        <w:rPr>
+          <w:rFonts w:ascii="Times New Roman" w:hAnsi="Times New Roman" w:cs="Times New Roman"/>
+          <w:i/>
+          <w:iCs/>
+        </w:rPr>
+        <w:t xml:space="preserve">() </w:t>
       </w:r>
       <w:r>
         <w:rPr>
@@ -1440,6 +1772,7 @@
       <w:r>
         <w:rPr>
           <w:rFonts w:ascii="Times New Roman" w:hAnsi="Times New Roman" w:cs="Times New Roman"/>
+          <w:noProof/>
         </w:rPr>
         <w:drawing>
           <wp:inline distT="0" distB="0" distL="0" distR="0" wp14:anchorId="1A54B9FD" wp14:editId="3F6FF168">
@@ -1505,6 +1838,7 @@
       <w:r>
         <w:rPr>
           <w:rFonts w:ascii="Times New Roman" w:hAnsi="Times New Roman" w:cs="Times New Roman"/>
+          <w:noProof/>
         </w:rPr>
         <w:drawing>
           <wp:inline distT="0" distB="0" distL="0" distR="0" wp14:anchorId="2DF1D56B" wp14:editId="31952ECF">
@@ -1566,6 +1900,176 @@
           <w:rFonts w:ascii="Times New Roman" w:hAnsi="Times New Roman" w:cs="Times New Roman"/>
         </w:rPr>
       </w:pPr>
+      <w:r>
+        <w:rPr>
+          <w:rFonts w:ascii="Times New Roman" w:hAnsi="Times New Roman" w:cs="Times New Roman"/>
+        </w:rPr>
+        <w:tab/>
+      </w:r>
+    </w:p>
+    <w:p>
+      <w:pPr>
+        <w:pStyle w:val="NoSpacing"/>
+        <w:jc w:val="both"/>
+        <w:rPr>
+          <w:rFonts w:ascii="Times New Roman" w:hAnsi="Times New Roman" w:cs="Times New Roman"/>
+        </w:rPr>
+      </w:pPr>
+    </w:p>
+    <w:p>
+      <w:pPr>
+        <w:pStyle w:val="NoSpacing"/>
+        <w:jc w:val="both"/>
+        <w:rPr>
+          <w:rFonts w:ascii="Times New Roman" w:hAnsi="Times New Roman" w:cs="Times New Roman"/>
+        </w:rPr>
+      </w:pPr>
+    </w:p>
+    <w:p>
+      <w:pPr>
+        <w:rPr>
+          <w:rFonts w:ascii="Times New Roman" w:hAnsi="Times New Roman" w:cs="Times New Roman"/>
+          <w:sz w:val="24"/>
+        </w:rPr>
+      </w:pPr>
+      <w:r>
+        <w:rPr>
+          <w:rFonts w:ascii="Times New Roman" w:hAnsi="Times New Roman" w:cs="Times New Roman"/>
+        </w:rPr>
+        <w:br w:type="page"/>
+      </w:r>
+    </w:p>
+    <w:p>
+      <w:pPr>
+        <w:pStyle w:val="NoSpacing"/>
+        <w:ind w:firstLine="720"/>
+        <w:jc w:val="both"/>
+        <w:rPr>
+          <w:rFonts w:ascii="Times New Roman" w:hAnsi="Times New Roman" w:cs="Times New Roman"/>
+        </w:rPr>
+      </w:pPr>
+      <w:r>
+        <w:rPr>
+          <w:rFonts w:ascii="Times New Roman" w:hAnsi="Times New Roman" w:cs="Times New Roman"/>
+        </w:rPr>
+        <w:lastRenderedPageBreak/>
+        <w:t xml:space="preserve">After testing </w:t>
+      </w:r>
+      <w:r>
+        <w:rPr>
+          <w:rFonts w:ascii="Times New Roman" w:hAnsi="Times New Roman" w:cs="Times New Roman"/>
+        </w:rPr>
+        <w:t>the heap functions</w:t>
+      </w:r>
+      <w:r>
+        <w:rPr>
+          <w:rFonts w:ascii="Times New Roman" w:hAnsi="Times New Roman" w:cs="Times New Roman"/>
+        </w:rPr>
+        <w:t>, main.cpp was modified to accommodate user input.</w:t>
+      </w:r>
+    </w:p>
+    <w:p>
+      <w:pPr>
+        <w:pStyle w:val="NoSpacing"/>
+        <w:ind w:firstLine="720"/>
+        <w:jc w:val="both"/>
+        <w:rPr>
+          <w:rFonts w:ascii="Times New Roman" w:hAnsi="Times New Roman" w:cs="Times New Roman"/>
+        </w:rPr>
+      </w:pPr>
+    </w:p>
+    <w:p>
+      <w:pPr>
+        <w:pStyle w:val="NoSpacing"/>
+        <w:jc w:val="both"/>
+        <w:rPr>
+          <w:rFonts w:ascii="Times New Roman" w:hAnsi="Times New Roman" w:cs="Times New Roman"/>
+        </w:rPr>
+      </w:pPr>
+      <w:r>
+        <w:rPr>
+          <w:rFonts w:ascii="Times New Roman" w:hAnsi="Times New Roman" w:cs="Times New Roman"/>
+        </w:rPr>
+        <w:tab/>
+      </w:r>
+      <w:r>
+        <w:rPr>
+          <w:rFonts w:ascii="Times New Roman" w:hAnsi="Times New Roman" w:cs="Times New Roman"/>
+        </w:rPr>
+        <w:drawing>
+          <wp:inline distT="0" distB="0" distL="0" distR="0" wp14:anchorId="02217730" wp14:editId="7FDD8B44">
+            <wp:extent cx="4595463" cy="7360920"/>
+            <wp:effectExtent l="0" t="0" r="0" b="0"/>
+            <wp:docPr id="3" name="Picture 3" descr="Text&#10;&#10;Description automatically generated"/>
+            <wp:cNvGraphicFramePr>
+              <a:graphicFrameLocks xmlns:a="http://schemas.openxmlformats.org/drawingml/2006/main" noChangeAspect="1"/>
+            </wp:cNvGraphicFramePr>
+            <a:graphic xmlns:a="http://schemas.openxmlformats.org/drawingml/2006/main">
+              <a:graphicData uri="http://schemas.openxmlformats.org/drawingml/2006/picture">
+                <pic:pic xmlns:pic="http://schemas.openxmlformats.org/drawingml/2006/picture">
+                  <pic:nvPicPr>
+                    <pic:cNvPr id="3" name="Picture 3" descr="Text&#10;&#10;Description automatically generated"/>
+                    <pic:cNvPicPr/>
+                  </pic:nvPicPr>
+                  <pic:blipFill>
+                    <a:blip r:embed="rId8"/>
+                    <a:stretch>
+                      <a:fillRect/>
+                    </a:stretch>
+                  </pic:blipFill>
+                  <pic:spPr>
+                    <a:xfrm>
+                      <a:off x="0" y="0"/>
+                      <a:ext cx="4622243" cy="7403815"/>
+                    </a:xfrm>
+                    <a:prstGeom prst="rect">
+                      <a:avLst/>
+                    </a:prstGeom>
+                  </pic:spPr>
+                </pic:pic>
+              </a:graphicData>
+            </a:graphic>
+          </wp:inline>
+        </w:drawing>
+      </w:r>
+    </w:p>
+    <w:p>
+      <w:pPr>
+        <w:pStyle w:val="NoSpacing"/>
+        <w:jc w:val="both"/>
+        <w:rPr>
+          <w:rFonts w:ascii="Times New Roman" w:hAnsi="Times New Roman" w:cs="Times New Roman"/>
+        </w:rPr>
+      </w:pPr>
+      <w:r>
+        <w:rPr>
+          <w:rFonts w:ascii="Times New Roman" w:hAnsi="Times New Roman" w:cs="Times New Roman"/>
+        </w:rPr>
+        <w:tab/>
+      </w:r>
+    </w:p>
+    <w:p>
+      <w:pPr>
+        <w:rPr>
+          <w:rFonts w:ascii="Times New Roman" w:hAnsi="Times New Roman" w:cs="Times New Roman"/>
+          <w:sz w:val="24"/>
+        </w:rPr>
+      </w:pPr>
+      <w:r>
+        <w:rPr>
+          <w:rFonts w:ascii="Times New Roman" w:hAnsi="Times New Roman" w:cs="Times New Roman"/>
+        </w:rPr>
+        <w:br w:type="page"/>
+      </w:r>
+    </w:p>
+    <w:p>
+      <w:pPr>
+        <w:pStyle w:val="NoSpacing"/>
+        <w:jc w:val="both"/>
+        <w:rPr>
+          <w:rFonts w:ascii="Times New Roman" w:hAnsi="Times New Roman" w:cs="Times New Roman"/>
+        </w:rPr>
+      </w:pPr>
     </w:p>
     <w:p>
       <w:pPr>
@@ -1687,49 +2191,69 @@
     <w:p>
       <w:pPr>
         <w:pStyle w:val="NoSpacing"/>
-        <w:jc w:val="both"/>
-        <w:rPr>
-          <w:rFonts w:ascii="Times New Roman" w:hAnsi="Times New Roman" w:cs="Times New Roman"/>
-        </w:rPr>
-      </w:pPr>
-      <w:r>
-        <w:rPr>
-          <w:rFonts w:ascii="Times New Roman" w:hAnsi="Times New Roman" w:cs="Times New Roman"/>
-        </w:rPr>
-        <w:tab/>
-        <w:t>Which array to use. How to handle the size of the array.</w:t>
-      </w:r>
-    </w:p>
-    <w:p>
-      <w:pPr>
-        <w:pStyle w:val="NoSpacing"/>
-        <w:jc w:val="both"/>
-        <w:rPr>
-          <w:rFonts w:ascii="Times New Roman" w:hAnsi="Times New Roman" w:cs="Times New Roman"/>
-        </w:rPr>
-      </w:pPr>
-      <w:r>
-        <w:rPr>
-          <w:rFonts w:ascii="Times New Roman" w:hAnsi="Times New Roman" w:cs="Times New Roman"/>
-        </w:rPr>
-        <w:tab/>
-        <w:t>Looping errors.</w:t>
-      </w:r>
-    </w:p>
-    <w:p>
-      <w:pPr>
-        <w:pStyle w:val="NoSpacing"/>
-        <w:jc w:val="both"/>
-        <w:rPr>
-          <w:rFonts w:ascii="Times New Roman" w:hAnsi="Times New Roman" w:cs="Times New Roman"/>
-        </w:rPr>
-      </w:pPr>
-      <w:r>
-        <w:rPr>
-          <w:rFonts w:ascii="Times New Roman" w:hAnsi="Times New Roman" w:cs="Times New Roman"/>
-        </w:rPr>
-        <w:tab/>
-        <w:t>Single logic error that caused maxheap to work if it was called once, but not twice.</w:t>
+        <w:ind w:left="720"/>
+        <w:jc w:val="both"/>
+        <w:rPr>
+          <w:rFonts w:ascii="Times New Roman" w:hAnsi="Times New Roman" w:cs="Times New Roman"/>
+        </w:rPr>
+      </w:pPr>
+      <w:r>
+        <w:rPr>
+          <w:rFonts w:ascii="Times New Roman" w:hAnsi="Times New Roman" w:cs="Times New Roman"/>
+        </w:rPr>
+        <w:t xml:space="preserve">There are several problems that were found during the implementation of this program. The first issue that was encountered was choosing with array to store data in. I quickly realized that the program was designed to store an array in main and therefore I did not use the array that was provided in the header file. Writing the functions was relatively straightforward and there was not much variance needed from the pseudocode provided by the </w:t>
+      </w:r>
+      <w:proofErr w:type="gramStart"/>
+      <w:r>
+        <w:rPr>
+          <w:rFonts w:ascii="Times New Roman" w:hAnsi="Times New Roman" w:cs="Times New Roman"/>
+        </w:rPr>
+        <w:t>text book</w:t>
+      </w:r>
+      <w:proofErr w:type="gramEnd"/>
+      <w:r>
+        <w:rPr>
+          <w:rFonts w:ascii="Times New Roman" w:hAnsi="Times New Roman" w:cs="Times New Roman"/>
+        </w:rPr>
+        <w:t xml:space="preserve">. </w:t>
+      </w:r>
+    </w:p>
+    <w:p>
+      <w:pPr>
+        <w:pStyle w:val="NoSpacing"/>
+        <w:ind w:left="720"/>
+        <w:jc w:val="both"/>
+        <w:rPr>
+          <w:rFonts w:ascii="Times New Roman" w:hAnsi="Times New Roman" w:cs="Times New Roman"/>
+        </w:rPr>
+      </w:pPr>
+    </w:p>
+    <w:p>
+      <w:pPr>
+        <w:pStyle w:val="NoSpacing"/>
+        <w:ind w:left="720"/>
+        <w:jc w:val="both"/>
+        <w:rPr>
+          <w:rFonts w:ascii="Times New Roman" w:hAnsi="Times New Roman" w:cs="Times New Roman"/>
+        </w:rPr>
+      </w:pPr>
+      <w:r>
+        <w:rPr>
+          <w:rFonts w:ascii="Times New Roman" w:hAnsi="Times New Roman" w:cs="Times New Roman"/>
+        </w:rPr>
+        <w:t>The most difficult part of writing the header file was finding logic errors that occurred due to incorrect loop parameters and small logical oversights.</w:t>
+      </w:r>
+      <w:r>
+        <w:rPr>
+          <w:rFonts w:ascii="Times New Roman" w:hAnsi="Times New Roman" w:cs="Times New Roman"/>
+        </w:rPr>
+        <w:t xml:space="preserve"> </w:t>
+      </w:r>
+      <w:r>
+        <w:rPr>
+          <w:rFonts w:ascii="Times New Roman" w:hAnsi="Times New Roman" w:cs="Times New Roman"/>
+        </w:rPr>
+        <w:t>Other than this a good amount of time was spent on attempting to make a friendly user interface. Sanitizing the input proved difficult and therefore it was not implemented in the program.</w:t>
       </w:r>
     </w:p>
     <w:p>
@@ -1757,7 +2281,6 @@
           <w:b/>
           <w:sz w:val="26"/>
         </w:rPr>
-        <w:lastRenderedPageBreak/>
         <w:t>5. Conclusions</w:t>
       </w:r>
     </w:p>
@@ -1792,6 +2315,65 @@
           <w:rFonts w:ascii="Times New Roman" w:hAnsi="Times New Roman" w:cs="Times New Roman"/>
         </w:rPr>
         <w:t xml:space="preserve">. </w:t>
+      </w:r>
+    </w:p>
+    <w:p>
+      <w:pPr>
+        <w:pStyle w:val="NoSpacing"/>
+        <w:jc w:val="both"/>
+        <w:rPr>
+          <w:rFonts w:ascii="Times New Roman" w:hAnsi="Times New Roman" w:cs="Times New Roman"/>
+        </w:rPr>
+      </w:pPr>
+      <w:r>
+        <w:rPr>
+          <w:rFonts w:ascii="Times New Roman" w:hAnsi="Times New Roman" w:cs="Times New Roman"/>
+        </w:rPr>
+        <w:tab/>
+      </w:r>
+    </w:p>
+    <w:p>
+      <w:pPr>
+        <w:pStyle w:val="NoSpacing"/>
+        <w:ind w:left="720"/>
+        <w:jc w:val="both"/>
+        <w:rPr>
+          <w:rFonts w:ascii="Times New Roman" w:hAnsi="Times New Roman" w:cs="Times New Roman"/>
+        </w:rPr>
+      </w:pPr>
+      <w:r>
+        <w:rPr>
+          <w:rFonts w:ascii="Times New Roman" w:hAnsi="Times New Roman" w:cs="Times New Roman"/>
+        </w:rPr>
+        <w:t xml:space="preserve">This lab took several hours to </w:t>
+      </w:r>
+      <w:proofErr w:type="gramStart"/>
+      <w:r>
+        <w:rPr>
+          <w:rFonts w:ascii="Times New Roman" w:hAnsi="Times New Roman" w:cs="Times New Roman"/>
+        </w:rPr>
+        <w:t>complete</w:t>
+      </w:r>
+      <w:proofErr w:type="gramEnd"/>
+      <w:r>
+        <w:rPr>
+          <w:rFonts w:ascii="Times New Roman" w:hAnsi="Times New Roman" w:cs="Times New Roman"/>
+        </w:rPr>
+        <w:t xml:space="preserve"> and it helped with my understanding of heaps. In the past I did not place much of an emphasis on debugging but now as the data structures become more </w:t>
+      </w:r>
+      <w:proofErr w:type="gramStart"/>
+      <w:r>
+        <w:rPr>
+          <w:rFonts w:ascii="Times New Roman" w:hAnsi="Times New Roman" w:cs="Times New Roman"/>
+        </w:rPr>
+        <w:t>complex</w:t>
+      </w:r>
+      <w:proofErr w:type="gramEnd"/>
+      <w:r>
+        <w:rPr>
+          <w:rFonts w:ascii="Times New Roman" w:hAnsi="Times New Roman" w:cs="Times New Roman"/>
+        </w:rPr>
+        <w:t xml:space="preserve"> I see that this tool is necessary to find mistakes in the code. In this lab I became much more proficient with debugging as it often took following logic through several functions to find a single mistake in the code. I also struggled with sanitization of input and know that I need to place more of an emphasis on learning this skill in the future.</w:t>
       </w:r>
     </w:p>
     <w:p>
@@ -1860,8 +2442,55 @@
         <w:t xml:space="preserve">. </w:t>
       </w:r>
     </w:p>
+    <w:p>
+      <w:pPr>
+        <w:pStyle w:val="NoSpacing"/>
+        <w:jc w:val="both"/>
+        <w:rPr>
+          <w:rFonts w:ascii="Times New Roman" w:hAnsi="Times New Roman" w:cs="Times New Roman"/>
+        </w:rPr>
+      </w:pPr>
+    </w:p>
+    <w:p>
+      <w:pPr>
+        <w:pStyle w:val="NoSpacing"/>
+        <w:jc w:val="both"/>
+        <w:rPr>
+          <w:rFonts w:ascii="Times New Roman" w:hAnsi="Times New Roman" w:cs="Times New Roman"/>
+        </w:rPr>
+      </w:pPr>
+      <w:r>
+        <w:rPr>
+          <w:rFonts w:ascii="Times New Roman" w:hAnsi="Times New Roman" w:cs="Times New Roman"/>
+        </w:rPr>
+        <w:t>Book:</w:t>
+      </w:r>
+    </w:p>
+    <w:p>
+      <w:pPr>
+        <w:pStyle w:val="NoSpacing"/>
+        <w:jc w:val="both"/>
+        <w:rPr>
+          <w:rFonts w:ascii="Times New Roman" w:hAnsi="Times New Roman" w:cs="Times New Roman"/>
+        </w:rPr>
+      </w:pPr>
+      <w:r>
+        <w:rPr>
+          <w:rFonts w:ascii="Times New Roman" w:hAnsi="Times New Roman" w:cs="Times New Roman"/>
+        </w:rPr>
+        <w:t xml:space="preserve">Introduction to Algorithms by Thomas H. </w:t>
+      </w:r>
+      <w:proofErr w:type="spellStart"/>
+      <w:r>
+        <w:rPr>
+          <w:rFonts w:ascii="Times New Roman" w:hAnsi="Times New Roman" w:cs="Times New Roman"/>
+        </w:rPr>
+        <w:t>Cormen</w:t>
+      </w:r>
+      <w:proofErr w:type="spellEnd"/>
+    </w:p>
     <w:sectPr>
-      <w:footerReference w:type="default" r:id="rId8"/>
+      <w:footerReference w:type="default" r:id="rId9"/>
       <w:pgSz w:w="12240" w:h="15840"/>
       <w:pgMar w:top="720" w:right="720" w:bottom="720" w:left="720" w:header="720" w:footer="720" w:gutter="0"/>
       <w:cols w:space="720"/>

</xml_diff>